<commit_message>
fixed report for lab2
</commit_message>
<xml_diff>
--- a/os_lab2/doc/report.docx
+++ b/os_lab2/doc/report.docx
@@ -1057,13 +1057,30 @@
     <w:p>
       <w:pPr>
         <w:pStyle w:val="Standard"/>
+        <w:rPr>
+          <w:rStyle w:val="ab"/>
+        </w:rPr>
       </w:pPr>
       <w:hyperlink r:id="rId8" w:history="1">
         <w:r>
           <w:rPr>
             <w:rStyle w:val="ab"/>
           </w:rPr>
-          <w:t>https://github.com/Yannikupy/OS/tree/master/lab2/</w:t>
+          <w:t>https://github.com/Yannikupy/OS/tree</w:t>
+        </w:r>
+        <w:bookmarkStart w:id="0" w:name="_GoBack"/>
+        <w:bookmarkEnd w:id="0"/>
+        <w:r>
+          <w:rPr>
+            <w:rStyle w:val="ab"/>
+          </w:rPr>
+          <w:t>/</w:t>
+        </w:r>
+        <w:r>
+          <w:rPr>
+            <w:rStyle w:val="ab"/>
+          </w:rPr>
+          <w:t>master/os_lab2</w:t>
         </w:r>
       </w:hyperlink>
     </w:p>
@@ -1701,29 +1718,7 @@
             <w:szCs w:val="28"/>
             <w:lang w:eastAsia="en-US"/>
           </w:rPr>
-          <w:t>зде</w:t>
-        </w:r>
-        <w:r>
-          <w:rPr>
-            <w:rStyle w:val="ab"/>
-            <w:rFonts w:ascii="Times New Roman" w:hAnsi="Times New Roman" w:cs="Times New Roman"/>
-            <w:bCs/>
-            <w:sz w:val="28"/>
-            <w:szCs w:val="28"/>
-            <w:lang w:eastAsia="en-US"/>
-          </w:rPr>
-          <w:t>с</w:t>
-        </w:r>
-        <w:r>
-          <w:rPr>
-            <w:rStyle w:val="ab"/>
-            <w:rFonts w:ascii="Times New Roman" w:hAnsi="Times New Roman" w:cs="Times New Roman"/>
-            <w:bCs/>
-            <w:sz w:val="28"/>
-            <w:szCs w:val="28"/>
-            <w:lang w:eastAsia="en-US"/>
-          </w:rPr>
-          <w:t>ь</w:t>
+          <w:t>здесь</w:t>
         </w:r>
       </w:hyperlink>
       <w:r>
@@ -18967,6 +18962,7 @@
       <w:r>
         <w:rPr>
           <w:rFonts w:ascii="Times New Roman" w:hAnsi="Times New Roman" w:cs="Times New Roman"/>
+          <w:noProof/>
           <w:sz w:val="20"/>
           <w:szCs w:val="20"/>
         </w:rPr>
@@ -19006,8 +19002,6 @@
           </wp:inline>
         </w:drawing>
       </w:r>
-      <w:bookmarkStart w:id="0" w:name="_GoBack"/>
-      <w:bookmarkEnd w:id="0"/>
     </w:p>
     <w:p>
       <w:pPr>
@@ -20183,6 +20177,7 @@
     <w:lsdException w:name="HTML Sample" w:semiHidden="1" w:unhideWhenUsed="1"/>
     <w:lsdException w:name="HTML Typewriter" w:semiHidden="1" w:unhideWhenUsed="1"/>
     <w:lsdException w:name="HTML Variable" w:semiHidden="1" w:unhideWhenUsed="1"/>
+    <w:lsdException w:name="Normal Table" w:semiHidden="1" w:unhideWhenUsed="1"/>
     <w:lsdException w:name="annotation subject" w:semiHidden="1" w:unhideWhenUsed="1"/>
     <w:lsdException w:name="No List" w:semiHidden="1" w:unhideWhenUsed="1"/>
     <w:lsdException w:name="Outline List 1" w:semiHidden="1" w:unhideWhenUsed="1"/>
@@ -20226,8 +20221,10 @@
     <w:lsdException w:name="Table Elegant" w:semiHidden="1" w:unhideWhenUsed="1"/>
     <w:lsdException w:name="Table Professional" w:semiHidden="1" w:unhideWhenUsed="1"/>
     <w:lsdException w:name="Table Subtle 1" w:semiHidden="1" w:unhideWhenUsed="1"/>
+    <w:lsdException w:name="Table Subtle 2" w:semiHidden="1" w:unhideWhenUsed="1"/>
     <w:lsdException w:name="Table Web 1" w:semiHidden="1" w:unhideWhenUsed="1"/>
     <w:lsdException w:name="Table Web 2" w:semiHidden="1" w:unhideWhenUsed="1"/>
+    <w:lsdException w:name="Table Web 3" w:semiHidden="1" w:unhideWhenUsed="1"/>
     <w:lsdException w:name="Balloon Text" w:semiHidden="1" w:unhideWhenUsed="1"/>
     <w:lsdException w:name="Table Grid" w:uiPriority="39"/>
     <w:lsdException w:name="Table Theme" w:semiHidden="1" w:unhideWhenUsed="1"/>
@@ -21401,7 +21398,7 @@
 </file>
 
 <file path=customXml/itemProps1.xml><?xml version="1.0" encoding="utf-8"?>
-<ds:datastoreItem xmlns:ds="http://schemas.openxmlformats.org/officeDocument/2006/customXml" ds:itemID="{6F978E75-8BCC-406A-948C-3120F0F7F626}">
+<ds:datastoreItem xmlns:ds="http://schemas.openxmlformats.org/officeDocument/2006/customXml" ds:itemID="{DEF3DA78-E8BD-4FCB-8454-C0F3DE589641}">
   <ds:schemaRefs>
     <ds:schemaRef ds:uri="http://schemas.openxmlformats.org/officeDocument/2006/bibliography"/>
   </ds:schemaRefs>

</xml_diff>

<commit_message>
fixed reports for labs
</commit_message>
<xml_diff>
--- a/os_lab2/doc/report.docx
+++ b/os_lab2/doc/report.docx
@@ -191,6 +191,59 @@
     <w:p>
       <w:pPr>
         <w:pStyle w:val="Standard"/>
+        <w:jc w:val="center"/>
+        <w:rPr>
+          <w:rFonts w:ascii="Times New Roman" w:hAnsi="Times New Roman" w:cs="Times New Roman"/>
+          <w:b/>
+          <w:bCs/>
+          <w:sz w:val="28"/>
+          <w:szCs w:val="28"/>
+        </w:rPr>
+      </w:pPr>
+      <w:r>
+        <w:rPr>
+          <w:rFonts w:ascii="Times New Roman" w:hAnsi="Times New Roman" w:cs="Times New Roman"/>
+          <w:b/>
+          <w:bCs/>
+          <w:sz w:val="28"/>
+          <w:szCs w:val="28"/>
+        </w:rPr>
+        <w:t>“</w:t>
+      </w:r>
+      <w:r>
+        <w:rPr>
+          <w:rFonts w:ascii="Times New Roman" w:hAnsi="Times New Roman" w:cs="Times New Roman"/>
+          <w:b/>
+          <w:bCs/>
+          <w:sz w:val="28"/>
+          <w:szCs w:val="28"/>
+        </w:rPr>
+        <w:t>Изучение взаимодействий между процессами</w:t>
+      </w:r>
+      <w:r>
+        <w:rPr>
+          <w:rFonts w:ascii="Times New Roman" w:hAnsi="Times New Roman" w:cs="Times New Roman"/>
+          <w:b/>
+          <w:bCs/>
+          <w:sz w:val="28"/>
+          <w:szCs w:val="28"/>
+        </w:rPr>
+        <w:t>”</w:t>
+      </w:r>
+      <w:r>
+        <w:rPr>
+          <w:rFonts w:ascii="Times New Roman" w:hAnsi="Times New Roman" w:cs="Times New Roman"/>
+          <w:b/>
+          <w:bCs/>
+          <w:sz w:val="28"/>
+          <w:szCs w:val="28"/>
+        </w:rPr>
+        <w:t xml:space="preserve"> </w:t>
+      </w:r>
+    </w:p>
+    <w:p>
+      <w:pPr>
+        <w:pStyle w:val="Standard"/>
         <w:rPr>
           <w:rFonts w:ascii="Times New Roman" w:hAnsi="Times New Roman" w:cs="Times New Roman"/>
           <w:b/>
@@ -388,20 +441,6 @@
       <w:pPr>
         <w:pStyle w:val="Standard"/>
         <w:spacing w:after="0" w:line="240" w:lineRule="auto"/>
-        <w:ind w:left="5664" w:firstLine="708"/>
-        <w:jc w:val="right"/>
-        <w:rPr>
-          <w:rFonts w:ascii="Times New Roman" w:eastAsia="Times New Roman" w:hAnsi="Times New Roman" w:cs="Times New Roman"/>
-          <w:color w:val="000000"/>
-          <w:sz w:val="28"/>
-          <w:szCs w:val="28"/>
-        </w:rPr>
-      </w:pPr>
-    </w:p>
-    <w:p>
-      <w:pPr>
-        <w:pStyle w:val="Standard"/>
-        <w:spacing w:after="0" w:line="240" w:lineRule="auto"/>
         <w:jc w:val="right"/>
         <w:rPr>
           <w:rFonts w:ascii="Times New Roman" w:hAnsi="Times New Roman" w:cs="Times New Roman"/>
@@ -624,19 +663,8 @@
           <w:szCs w:val="28"/>
         </w:rPr>
       </w:pPr>
-    </w:p>
-    <w:p>
-      <w:pPr>
-        <w:pStyle w:val="Standard"/>
-        <w:spacing w:after="0" w:line="240" w:lineRule="auto"/>
-        <w:jc w:val="center"/>
-        <w:rPr>
-          <w:rFonts w:ascii="Times New Roman" w:eastAsia="Times New Roman" w:hAnsi="Times New Roman" w:cs="Times New Roman"/>
-          <w:color w:val="000000"/>
-          <w:sz w:val="28"/>
-          <w:szCs w:val="28"/>
-        </w:rPr>
-      </w:pPr>
+      <w:bookmarkStart w:id="0" w:name="_GoBack"/>
+      <w:bookmarkEnd w:id="0"/>
       <w:r>
         <w:rPr>
           <w:rFonts w:ascii="Times New Roman" w:eastAsia="Times New Roman" w:hAnsi="Times New Roman" w:cs="Times New Roman"/>
@@ -658,14 +686,25 @@
           <w:szCs w:val="28"/>
         </w:rPr>
       </w:pPr>
-      <w:r>
+    </w:p>
+    <w:p>
+      <w:pPr>
+        <w:pStyle w:val="Standard"/>
+        <w:jc w:val="center"/>
         <w:rPr>
           <w:rFonts w:ascii="Times New Roman" w:hAnsi="Times New Roman" w:cs="Times New Roman"/>
           <w:b/>
           <w:sz w:val="28"/>
           <w:szCs w:val="28"/>
         </w:rPr>
-        <w:lastRenderedPageBreak/>
+      </w:pPr>
+      <w:r>
+        <w:rPr>
+          <w:rFonts w:ascii="Times New Roman" w:hAnsi="Times New Roman" w:cs="Times New Roman"/>
+          <w:b/>
+          <w:sz w:val="28"/>
+          <w:szCs w:val="28"/>
+        </w:rPr>
         <w:t>Содержание</w:t>
       </w:r>
     </w:p>
@@ -1050,7 +1089,6 @@
           <w:sz w:val="28"/>
           <w:szCs w:val="28"/>
         </w:rPr>
-        <w:lastRenderedPageBreak/>
         <w:t>Репозиторий</w:t>
       </w:r>
     </w:p>
@@ -1805,7 +1843,6 @@
           <w:sz w:val="17"/>
           <w:szCs w:val="17"/>
         </w:rPr>
-        <w:lastRenderedPageBreak/>
         <w:t>#</w:t>
       </w:r>
       <w:proofErr w:type="spellStart"/>
@@ -10109,6 +10146,7 @@
           <w:sz w:val="17"/>
           <w:szCs w:val="17"/>
         </w:rPr>
+        <w:lastRenderedPageBreak/>
         <w:t xml:space="preserve">        </w:t>
       </w:r>
       <w:r>
@@ -10865,7 +10903,6 @@
           <w:szCs w:val="17"/>
           <w:lang w:val="en-US"/>
         </w:rPr>
-        <w:lastRenderedPageBreak/>
         <w:t xml:space="preserve">            </w:t>
       </w:r>
       <w:proofErr w:type="spellStart"/>
@@ -18866,7 +18903,6 @@
           <w:szCs w:val="24"/>
           <w:lang w:val="en-US"/>
         </w:rPr>
-        <w:lastRenderedPageBreak/>
         <w:t>Enter names of files:</w:t>
       </w:r>
     </w:p>
@@ -19263,8 +19299,6 @@
         </w:rPr>
         <w:t>:</w:t>
       </w:r>
-      <w:bookmarkStart w:id="0" w:name="_GoBack"/>
-      <w:bookmarkEnd w:id="0"/>
     </w:p>
     <w:p>
       <w:pPr>
@@ -21825,7 +21859,7 @@
 </file>
 
 <file path=customXml/itemProps1.xml><?xml version="1.0" encoding="utf-8"?>
-<ds:datastoreItem xmlns:ds="http://schemas.openxmlformats.org/officeDocument/2006/customXml" ds:itemID="{C61472D3-9870-48F4-B806-2621FB4A8C56}">
+<ds:datastoreItem xmlns:ds="http://schemas.openxmlformats.org/officeDocument/2006/customXml" ds:itemID="{F1CFA717-0A79-4AB1-A01A-B8C06E0F3B83}">
   <ds:schemaRefs>
     <ds:schemaRef ds:uri="http://schemas.openxmlformats.org/officeDocument/2006/bibliography"/>
   </ds:schemaRefs>

</xml_diff>